<commit_message>
pruebas cobertura y fd02
</commit_message>
<xml_diff>
--- a/FD02-EPIS-Informe Vision.docx
+++ b/FD02-EPIS-Informe Vision.docx
@@ -8017,6 +8017,229 @@
     </w:p>
     <w:p>
       <w:pPr>
+        <w:spacing w:line="360" w:lineRule="auto"/>
+        <w:ind w:left="720"/>
+        <w:jc w:val="both"/>
+        <w:rPr>
+          <w:rFonts w:ascii="Times New Roman" w:hAnsi="Times New Roman" w:cs="Times New Roman"/>
+          <w:sz w:val="24"/>
+          <w:szCs w:val="24"/>
+        </w:rPr>
+      </w:pPr>
+      <w:r>
+        <w:rPr>
+          <w:rFonts w:ascii="Times New Roman" w:hAnsi="Times New Roman" w:cs="Times New Roman"/>
+          <w:sz w:val="24"/>
+          <w:szCs w:val="24"/>
+        </w:rPr>
+        <w:t>Adoptar políticas de protección de datos desde el diseño: Es fundamental implementar prácticas de "privacidad desde el diseño" (</w:t>
+      </w:r>
+      <w:proofErr w:type="spellStart"/>
+      <w:r>
+        <w:rPr>
+          <w:rFonts w:ascii="Times New Roman" w:hAnsi="Times New Roman" w:cs="Times New Roman"/>
+          <w:sz w:val="24"/>
+          <w:szCs w:val="24"/>
+        </w:rPr>
+        <w:t>Privacy</w:t>
+      </w:r>
+      <w:proofErr w:type="spellEnd"/>
+      <w:r>
+        <w:rPr>
+          <w:rFonts w:ascii="Times New Roman" w:hAnsi="Times New Roman" w:cs="Times New Roman"/>
+          <w:sz w:val="24"/>
+          <w:szCs w:val="24"/>
+        </w:rPr>
+        <w:t xml:space="preserve"> </w:t>
+      </w:r>
+      <w:proofErr w:type="spellStart"/>
+      <w:r>
+        <w:rPr>
+          <w:rFonts w:ascii="Times New Roman" w:hAnsi="Times New Roman" w:cs="Times New Roman"/>
+          <w:sz w:val="24"/>
+          <w:szCs w:val="24"/>
+        </w:rPr>
+        <w:t>by</w:t>
+      </w:r>
+      <w:proofErr w:type="spellEnd"/>
+      <w:r>
+        <w:rPr>
+          <w:rFonts w:ascii="Times New Roman" w:hAnsi="Times New Roman" w:cs="Times New Roman"/>
+          <w:sz w:val="24"/>
+          <w:szCs w:val="24"/>
+        </w:rPr>
+        <w:t xml:space="preserve"> </w:t>
+      </w:r>
+      <w:proofErr w:type="spellStart"/>
+      <w:r>
+        <w:rPr>
+          <w:rFonts w:ascii="Times New Roman" w:hAnsi="Times New Roman" w:cs="Times New Roman"/>
+          <w:sz w:val="24"/>
+          <w:szCs w:val="24"/>
+        </w:rPr>
+        <w:t>Design</w:t>
+      </w:r>
+      <w:proofErr w:type="spellEnd"/>
+      <w:r>
+        <w:rPr>
+          <w:rFonts w:ascii="Times New Roman" w:hAnsi="Times New Roman" w:cs="Times New Roman"/>
+          <w:sz w:val="24"/>
+          <w:szCs w:val="24"/>
+        </w:rPr>
+        <w:t>) para garantizar que la protección de datos esté integrada en todos los procesos y sistemas desde su concepción.</w:t>
+      </w:r>
+    </w:p>
+    <w:p>
+      <w:pPr>
+        <w:spacing w:line="360" w:lineRule="auto"/>
+        <w:ind w:left="720"/>
+        <w:jc w:val="both"/>
+        <w:rPr>
+          <w:rFonts w:ascii="Times New Roman" w:hAnsi="Times New Roman" w:cs="Times New Roman"/>
+          <w:sz w:val="24"/>
+          <w:szCs w:val="24"/>
+        </w:rPr>
+      </w:pPr>
+      <w:r>
+        <w:rPr>
+          <w:rFonts w:ascii="Times New Roman" w:hAnsi="Times New Roman" w:cs="Times New Roman"/>
+          <w:sz w:val="24"/>
+          <w:szCs w:val="24"/>
+        </w:rPr>
+        <w:t>Mantenerse actualizado con la normativa vigente: Las organizaciones deben monitorear constantemente las actualizaciones en las normativas de protección de datos (como el GDPR o PCI DSS) y adaptar sus procedimientos conforme a los cambios legales y regulatorios.</w:t>
+      </w:r>
+    </w:p>
+    <w:p>
+      <w:pPr>
+        <w:spacing w:line="360" w:lineRule="auto"/>
+        <w:ind w:left="720"/>
+        <w:jc w:val="both"/>
+        <w:rPr>
+          <w:rFonts w:ascii="Times New Roman" w:hAnsi="Times New Roman" w:cs="Times New Roman"/>
+          <w:sz w:val="24"/>
+          <w:szCs w:val="24"/>
+        </w:rPr>
+      </w:pPr>
+      <w:r>
+        <w:rPr>
+          <w:rFonts w:ascii="Times New Roman" w:hAnsi="Times New Roman" w:cs="Times New Roman"/>
+          <w:sz w:val="24"/>
+          <w:szCs w:val="24"/>
+        </w:rPr>
+        <w:t>Formar al personal en materia de seguridad y privacidad: Se recomienda capacitar regularmente a los empleados sobre buenas prácticas de seguridad de la información, manejo adecuado de datos personales y cumplimiento normativo.</w:t>
+      </w:r>
+    </w:p>
+    <w:p>
+      <w:pPr>
+        <w:spacing w:line="360" w:lineRule="auto"/>
+        <w:ind w:left="720"/>
+        <w:jc w:val="both"/>
+        <w:rPr>
+          <w:rFonts w:ascii="Times New Roman" w:hAnsi="Times New Roman" w:cs="Times New Roman"/>
+          <w:sz w:val="24"/>
+          <w:szCs w:val="24"/>
+        </w:rPr>
+      </w:pPr>
+      <w:r>
+        <w:rPr>
+          <w:rFonts w:ascii="Times New Roman" w:hAnsi="Times New Roman" w:cs="Times New Roman"/>
+          <w:sz w:val="24"/>
+          <w:szCs w:val="24"/>
+        </w:rPr>
+        <w:t>Realizar auditorías periódicas de seguridad: La ejecución de auditorías internas y externas ayuda a identificar vulnerabilidades, garantizar el cumplimiento normativo y mejorar continuamente la postura de seguridad.</w:t>
+      </w:r>
+    </w:p>
+    <w:p>
+      <w:pPr>
+        <w:spacing w:line="360" w:lineRule="auto"/>
+        <w:ind w:left="720"/>
+        <w:jc w:val="both"/>
+        <w:rPr>
+          <w:rFonts w:ascii="Times New Roman" w:hAnsi="Times New Roman" w:cs="Times New Roman"/>
+          <w:sz w:val="24"/>
+          <w:szCs w:val="24"/>
+        </w:rPr>
+      </w:pPr>
+      <w:r>
+        <w:rPr>
+          <w:rFonts w:ascii="Times New Roman" w:hAnsi="Times New Roman" w:cs="Times New Roman"/>
+          <w:sz w:val="24"/>
+          <w:szCs w:val="24"/>
+        </w:rPr>
+        <w:t xml:space="preserve">Aplicar medidas de ciberseguridad robustas: Implementar cifrado, autenticación </w:t>
+      </w:r>
+      <w:proofErr w:type="spellStart"/>
+      <w:r>
+        <w:rPr>
+          <w:rFonts w:ascii="Times New Roman" w:hAnsi="Times New Roman" w:cs="Times New Roman"/>
+          <w:sz w:val="24"/>
+          <w:szCs w:val="24"/>
+        </w:rPr>
+        <w:t>multifactor</w:t>
+      </w:r>
+      <w:proofErr w:type="spellEnd"/>
+      <w:r>
+        <w:rPr>
+          <w:rFonts w:ascii="Times New Roman" w:hAnsi="Times New Roman" w:cs="Times New Roman"/>
+          <w:sz w:val="24"/>
+          <w:szCs w:val="24"/>
+        </w:rPr>
+        <w:t>, control de accesos, copias de seguridad y otras prácticas de seguridad reduce significativamente los riesgos de violaciones de datos.</w:t>
+      </w:r>
+    </w:p>
+    <w:p>
+      <w:pPr>
+        <w:spacing w:line="360" w:lineRule="auto"/>
+        <w:ind w:left="720"/>
+        <w:jc w:val="both"/>
+        <w:rPr>
+          <w:rFonts w:ascii="Times New Roman" w:hAnsi="Times New Roman" w:cs="Times New Roman"/>
+          <w:sz w:val="24"/>
+          <w:szCs w:val="24"/>
+        </w:rPr>
+      </w:pPr>
+    </w:p>
+    <w:p>
+      <w:pPr>
+        <w:spacing w:line="360" w:lineRule="auto"/>
+        <w:ind w:left="720"/>
+        <w:jc w:val="both"/>
+        <w:rPr>
+          <w:rFonts w:ascii="Times New Roman" w:hAnsi="Times New Roman" w:cs="Times New Roman"/>
+          <w:sz w:val="24"/>
+          <w:szCs w:val="24"/>
+        </w:rPr>
+      </w:pPr>
+      <w:r>
+        <w:rPr>
+          <w:rFonts w:ascii="Times New Roman" w:hAnsi="Times New Roman" w:cs="Times New Roman"/>
+          <w:sz w:val="24"/>
+          <w:szCs w:val="24"/>
+        </w:rPr>
+        <w:lastRenderedPageBreak/>
+        <w:t xml:space="preserve">Contar con un </w:t>
+      </w:r>
+      <w:proofErr w:type="gramStart"/>
+      <w:r>
+        <w:rPr>
+          <w:rFonts w:ascii="Times New Roman" w:hAnsi="Times New Roman" w:cs="Times New Roman"/>
+          <w:sz w:val="24"/>
+          <w:szCs w:val="24"/>
+        </w:rPr>
+        <w:t>Delegado</w:t>
+      </w:r>
+      <w:proofErr w:type="gramEnd"/>
+      <w:r>
+        <w:rPr>
+          <w:rFonts w:ascii="Times New Roman" w:hAnsi="Times New Roman" w:cs="Times New Roman"/>
+          <w:sz w:val="24"/>
+          <w:szCs w:val="24"/>
+        </w:rPr>
+        <w:t xml:space="preserve"> de Protección de Datos (DPO): En entornos que manejan grandes volúmenes de datos personales, es recomendable designar un DPO que supervise el cumplimiento normativo y actúe como punto de contacto con las autoridades de protección de datos.</w:t>
+      </w:r>
+    </w:p>
+    <w:p>
+      <w:pPr>
         <w:pStyle w:val="Ttulo1"/>
         <w:spacing w:line="360" w:lineRule="auto"/>
         <w:rPr>
@@ -8040,6 +8263,91 @@
     </w:p>
     <w:p>
       <w:pPr>
+        <w:rPr>
+          <w:lang w:val="en-US"/>
+        </w:rPr>
+      </w:pPr>
+      <w:r>
+        <w:rPr>
+          <w:lang w:val="en-US"/>
+        </w:rPr>
+        <w:t>Solove, D. J. (2020). Understanding Privacy. Harvard University Press.</w:t>
+      </w:r>
+    </w:p>
+    <w:p>
+      <w:pPr>
+        <w:rPr>
+          <w:lang w:val="en-US"/>
+        </w:rPr>
+      </w:pPr>
+      <w:r>
+        <w:rPr>
+          <w:lang w:val="en-US"/>
+        </w:rPr>
+        <w:t>Westin, A. F. (2003). Privacy and Freedom. Ig Publishing.</w:t>
+      </w:r>
+    </w:p>
+    <w:p>
+      <w:pPr>
+        <w:rPr>
+          <w:lang w:val="en-US"/>
+        </w:rPr>
+      </w:pPr>
+      <w:r>
+        <w:rPr>
+          <w:lang w:val="en-US"/>
+        </w:rPr>
+        <w:t xml:space="preserve">Whitman, M. E., &amp; </w:t>
+      </w:r>
+      <w:proofErr w:type="spellStart"/>
+      <w:r>
+        <w:rPr>
+          <w:lang w:val="en-US"/>
+        </w:rPr>
+        <w:t>Mattord</w:t>
+      </w:r>
+      <w:proofErr w:type="spellEnd"/>
+      <w:r>
+        <w:rPr>
+          <w:lang w:val="en-US"/>
+        </w:rPr>
+        <w:t>, H. J. (2018). Principles of Information Security. Cengage Learning.</w:t>
+      </w:r>
+    </w:p>
+    <w:p>
+      <w:pPr>
+        <w:rPr>
+          <w:lang w:val="en-US"/>
+        </w:rPr>
+      </w:pPr>
+      <w:r>
+        <w:rPr>
+          <w:lang w:val="en-US"/>
+        </w:rPr>
+        <w:t>Calder, A. (2021). EU General Data Protection Regulation (GDPR): An Implementation and Compliance Guide. IT Governance Publishing.</w:t>
+      </w:r>
+    </w:p>
+    <w:p>
+      <w:r>
+        <w:rPr>
+          <w:lang w:val="en-US"/>
+        </w:rPr>
+        <w:t xml:space="preserve">Tipton, H. F., &amp; Krause, M. (2007). Information Security Management Handbook. </w:t>
+      </w:r>
+      <w:r>
+        <w:t xml:space="preserve">Auerbach </w:t>
+      </w:r>
+      <w:proofErr w:type="spellStart"/>
+      <w:r>
+        <w:t>Publications</w:t>
+      </w:r>
+      <w:proofErr w:type="spellEnd"/>
+      <w:r>
+        <w:t>.</w:t>
+      </w:r>
+    </w:p>
+    <w:p>
+      <w:pPr>
         <w:pStyle w:val="Ttulo1"/>
         <w:spacing w:line="360" w:lineRule="auto"/>
         <w:rPr>
@@ -8062,98 +8370,66 @@
       </w:r>
     </w:p>
     <w:p>
-      <w:pPr>
-        <w:numPr>
-          <w:ilvl w:val="0"/>
-          <w:numId w:val="3"/>
-        </w:numPr>
-        <w:spacing w:after="0" w:line="360" w:lineRule="auto"/>
-      </w:pPr>
-      <w:hyperlink r:id="rId11">
-        <w:r>
-          <w:rPr>
-            <w:color w:val="1155CC"/>
-            <w:u w:val="single"/>
-          </w:rPr>
-          <w:t>https://gdpr-info.eu/</w:t>
-        </w:r>
-      </w:hyperlink>
-    </w:p>
-    <w:p>
-      <w:pPr>
-        <w:numPr>
-          <w:ilvl w:val="0"/>
-          <w:numId w:val="3"/>
-        </w:numPr>
-        <w:spacing w:after="0"/>
-      </w:pPr>
-      <w:hyperlink r:id="rId12">
-        <w:r>
-          <w:rPr>
-            <w:color w:val="1155CC"/>
-            <w:u w:val="single"/>
-          </w:rPr>
-          <w:t>https://www.powerdata.es/gdpr-proteccion-datos</w:t>
-        </w:r>
-      </w:hyperlink>
-    </w:p>
-    <w:p>
-      <w:pPr>
-        <w:numPr>
-          <w:ilvl w:val="0"/>
-          <w:numId w:val="3"/>
-        </w:numPr>
-        <w:spacing w:after="0"/>
-      </w:pPr>
-      <w:hyperlink r:id="rId13">
-        <w:r>
-          <w:rPr>
-            <w:color w:val="1155CC"/>
-            <w:u w:val="single"/>
-          </w:rPr>
-          <w:t>https://www.clase10.com/gdpr-lo-necesitas-saber/</w:t>
-        </w:r>
-      </w:hyperlink>
-    </w:p>
-    <w:p>
-      <w:pPr>
-        <w:numPr>
-          <w:ilvl w:val="0"/>
-          <w:numId w:val="3"/>
-        </w:numPr>
-        <w:spacing w:after="0"/>
-      </w:pPr>
-      <w:hyperlink r:id="rId14">
-        <w:r>
-          <w:rPr>
-            <w:color w:val="1155CC"/>
-            <w:u w:val="single"/>
-          </w:rPr>
-          <w:t>https://www.pcisecuritystandards.org/minisite/es-es/</w:t>
-        </w:r>
-      </w:hyperlink>
-    </w:p>
-    <w:p>
-      <w:pPr>
-        <w:numPr>
-          <w:ilvl w:val="0"/>
-          <w:numId w:val="3"/>
-        </w:numPr>
-      </w:pPr>
-      <w:hyperlink r:id="rId15">
-        <w:r>
-          <w:rPr>
-            <w:color w:val="1155CC"/>
-            <w:u w:val="single"/>
-          </w:rPr>
-          <w:t>https://www.pcihispano.com/que-es-pci-dss/</w:t>
-        </w:r>
-      </w:hyperlink>
-    </w:p>
-    <w:p/>
+      <w:r>
+        <w:t>https://gdpr-info.eu/</w:t>
+      </w:r>
+    </w:p>
+    <w:p>
+      <w:r>
+        <w:t>Portal con el texto completo y actualizaciones del Reglamento General de Protección de Datos (GDPR) de la Unión Europea.</w:t>
+      </w:r>
+    </w:p>
+    <w:p>
+      <w:r>
+        <w:t>https://www.powerdata.es/gdpr-proteccion-datos</w:t>
+      </w:r>
+    </w:p>
+    <w:p>
+      <w:r>
+        <w:t>Artículos y recursos sobre el cumplimiento del GDPR en entornos empresariales.</w:t>
+      </w:r>
+    </w:p>
+    <w:p>
+      <w:r>
+        <w:t>https://www.clase10.com/gdpr-lo-necesitas-saber/</w:t>
+      </w:r>
+    </w:p>
+    <w:p>
+      <w:r>
+        <w:t>Información introductoria sobre los aspectos esenciales del GDPR, orientado a pymes.</w:t>
+      </w:r>
+    </w:p>
+    <w:p>
+      <w:r>
+        <w:t>https://www.pcisecuritystandards.org/minisite/es-es/</w:t>
+      </w:r>
+    </w:p>
+    <w:p>
+      <w:r>
+        <w:t xml:space="preserve">Sitio oficial del PCI Security </w:t>
+      </w:r>
+      <w:proofErr w:type="spellStart"/>
+      <w:r>
+        <w:t>Standards</w:t>
+      </w:r>
+      <w:proofErr w:type="spellEnd"/>
+      <w:r>
+        <w:t xml:space="preserve"> Council, con documentación y estándares sobre protección de datos de tarjetas de pago.</w:t>
+      </w:r>
+    </w:p>
+    <w:p>
+      <w:r>
+        <w:t>https://www.pcihispano.com/que-es-pci-dss/</w:t>
+      </w:r>
+    </w:p>
+    <w:p>
+      <w:r>
+        <w:t>Información detallada sobre el estándar PCI DSS en español, orientado a organizaciones que manejan información de tarjetas de crédito.</w:t>
+      </w:r>
+    </w:p>
     <w:sectPr>
-      <w:headerReference w:type="default" r:id="rId16"/>
-      <w:footerReference w:type="default" r:id="rId17"/>
+      <w:headerReference w:type="default" r:id="rId11"/>
+      <w:footerReference w:type="default" r:id="rId12"/>
       <w:pgSz w:w="11906" w:h="16838"/>
       <w:pgMar w:top="1133" w:right="1701" w:bottom="1417" w:left="1701" w:header="708" w:footer="708" w:gutter="0"/>
       <w:pgNumType w:start="1"/>
@@ -11706,7 +11982,6 @@
   <w:style w:type="character" w:default="1" w:styleId="Fuentedeprrafopredeter">
     <w:name w:val="Default Paragraph Font"/>
     <w:uiPriority w:val="1"/>
-    <w:semiHidden/>
     <w:unhideWhenUsed/>
   </w:style>
   <w:style w:type="table" w:default="1" w:styleId="Tablanormal">
@@ -11784,9 +12059,7 @@
       <w:tblStyleRowBandSize w:val="1"/>
       <w:tblStyleColBandSize w:val="1"/>
       <w:tblCellMar>
-        <w:top w:w="0" w:type="dxa"/>
         <w:left w:w="70" w:type="dxa"/>
-        <w:bottom w:w="0" w:type="dxa"/>
         <w:right w:w="70" w:type="dxa"/>
       </w:tblCellMar>
     </w:tblPr>
@@ -11797,9 +12070,7 @@
       <w:tblStyleRowBandSize w:val="1"/>
       <w:tblStyleColBandSize w:val="1"/>
       <w:tblCellMar>
-        <w:top w:w="0" w:type="dxa"/>
         <w:left w:w="70" w:type="dxa"/>
-        <w:bottom w:w="0" w:type="dxa"/>
         <w:right w:w="70" w:type="dxa"/>
       </w:tblCellMar>
     </w:tblPr>
@@ -11816,6 +12087,29 @@
         <w:right w:w="100" w:type="dxa"/>
       </w:tblCellMar>
     </w:tblPr>
+  </w:style>
+  <w:style w:type="character" w:styleId="Hipervnculo">
+    <w:name w:val="Hyperlink"/>
+    <w:basedOn w:val="Fuentedeprrafopredeter"/>
+    <w:uiPriority w:val="99"/>
+    <w:unhideWhenUsed/>
+    <w:rsid w:val="00D10E5F"/>
+    <w:rPr>
+      <w:color w:val="0000FF" w:themeColor="hyperlink"/>
+      <w:u w:val="single"/>
+    </w:rPr>
+  </w:style>
+  <w:style w:type="character" w:styleId="Mencinsinresolver">
+    <w:name w:val="Unresolved Mention"/>
+    <w:basedOn w:val="Fuentedeprrafopredeter"/>
+    <w:uiPriority w:val="99"/>
+    <w:semiHidden/>
+    <w:unhideWhenUsed/>
+    <w:rsid w:val="00D10E5F"/>
+    <w:rPr>
+      <w:color w:val="605E5C"/>
+      <w:shd w:val="clear" w:color="auto" w:fill="E1DFDD"/>
+    </w:rPr>
   </w:style>
 </w:styles>
 </file>

</xml_diff>